<commit_message>
Update specification and add Dockerfile
</commit_message>
<xml_diff>
--- a/docs/specification.docx
+++ b/docs/specification.docx
@@ -281,6 +281,80 @@
           <w:lang w:val="en-US"/>
         </w:rPr>
       </w:pPr>
+      <w:r>
+        <w:rPr>
+          <w:lang w:val="en-US"/>
+        </w:rPr>
+        <w:t xml:space="preserve">REST with </w:t>
+      </w:r>
+      <w:proofErr w:type="spellStart"/>
+      <w:r>
+        <w:rPr>
+          <w:lang w:val="en-US"/>
+        </w:rPr>
+        <w:t>FastAPI</w:t>
+      </w:r>
+      <w:proofErr w:type="spellEnd"/>
+      <w:r>
+        <w:rPr>
+          <w:lang w:val="en-US"/>
+        </w:rPr>
+        <w:t xml:space="preserve"> and Angular (HTTP)</w:t>
+      </w:r>
+    </w:p>
+    <w:p>
+      <w:pPr>
+        <w:rPr>
+          <w:u w:val="single"/>
+          <w:lang w:val="en-US"/>
+        </w:rPr>
+      </w:pPr>
+      <w:r>
+        <w:rPr>
+          <w:u w:val="single"/>
+          <w:lang w:val="en-US"/>
+        </w:rPr>
+        <w:t>Webhosting:</w:t>
+      </w:r>
+    </w:p>
+    <w:p>
+      <w:pPr>
+        <w:rPr>
+          <w:lang w:val="en-US"/>
+        </w:rPr>
+      </w:pPr>
+      <w:r>
+        <w:rPr>
+          <w:lang w:val="en-US"/>
+        </w:rPr>
+        <w:t>AWS (Amazon Web Services)</w:t>
+      </w:r>
+    </w:p>
+    <w:p>
+      <w:pPr>
+        <w:rPr>
+          <w:lang w:val="en-US"/>
+        </w:rPr>
+      </w:pPr>
+      <w:r>
+        <w:rPr>
+          <w:lang w:val="en-US"/>
+        </w:rPr>
+        <w:t>EC2 (Amazon Elastic Compute Cloud)</w:t>
+      </w:r>
+    </w:p>
+    <w:p>
+      <w:pPr>
+        <w:rPr>
+          <w:lang w:val="en-US"/>
+        </w:rPr>
+      </w:pPr>
+      <w:r>
+        <w:rPr>
+          <w:lang w:val="en-US"/>
+        </w:rPr>
+        <w:t>Docker deploy (when I have better internet)</w:t>
+      </w:r>
     </w:p>
     <w:p>
       <w:pPr>
@@ -631,19 +705,7 @@
         <w:rPr>
           <w:lang w:val="en-US"/>
         </w:rPr>
-        <w:t xml:space="preserve">Build light application including front and backend connection (had to add </w:t>
-      </w:r>
-      <w:r>
-        <w:rPr>
-          <w:lang w:val="en-US"/>
-        </w:rPr>
-        <w:t xml:space="preserve">CORS setting </w:t>
-      </w:r>
-      <w:r>
-        <w:rPr>
-          <w:lang w:val="en-US"/>
-        </w:rPr>
-        <w:t>in backend)</w:t>
+        <w:t>Build light application including front and backend connection (had to add CORS setting in backend)</w:t>
       </w:r>
     </w:p>
     <w:p>
@@ -667,9 +729,267 @@
     <w:p>
       <w:pPr>
         <w:rPr>
-          <w:lang w:val="en-US"/>
-        </w:rPr>
-      </w:pPr>
+          <w:sz w:val="28"/>
+          <w:szCs w:val="28"/>
+          <w:u w:val="single"/>
+        </w:rPr>
+      </w:pPr>
+      <w:r>
+        <w:rPr>
+          <w:sz w:val="28"/>
+          <w:szCs w:val="28"/>
+          <w:u w:val="single"/>
+        </w:rPr>
+        <w:t>Webhosting</w:t>
+      </w:r>
+    </w:p>
+    <w:p>
+      <w:pPr>
+        <w:pStyle w:val="Listenabsatz"/>
+        <w:numPr>
+          <w:ilvl w:val="0"/>
+          <w:numId w:val="1"/>
+        </w:numPr>
+      </w:pPr>
+      <w:r>
+        <w:t>Create AWS Account</w:t>
+      </w:r>
+    </w:p>
+    <w:p>
+      <w:pPr>
+        <w:pStyle w:val="Listenabsatz"/>
+        <w:numPr>
+          <w:ilvl w:val="0"/>
+          <w:numId w:val="1"/>
+        </w:numPr>
+      </w:pPr>
+      <w:r>
+        <w:t xml:space="preserve">Create EC2 </w:t>
+      </w:r>
+      <w:proofErr w:type="spellStart"/>
+      <w:r>
+        <w:t>instance</w:t>
+      </w:r>
+      <w:proofErr w:type="spellEnd"/>
+      <w:r>
+        <w:t xml:space="preserve"> (Windows)</w:t>
+      </w:r>
+    </w:p>
+    <w:p>
+      <w:pPr>
+        <w:pStyle w:val="Listenabsatz"/>
+        <w:numPr>
+          <w:ilvl w:val="0"/>
+          <w:numId w:val="1"/>
+        </w:numPr>
+      </w:pPr>
+      <w:r>
+        <w:t xml:space="preserve">Connect </w:t>
+      </w:r>
+      <w:proofErr w:type="spellStart"/>
+      <w:r>
+        <w:t>with</w:t>
+      </w:r>
+      <w:proofErr w:type="spellEnd"/>
+      <w:r>
+        <w:t xml:space="preserve"> RD</w:t>
+      </w:r>
+      <w:r>
+        <w:t>P</w:t>
+      </w:r>
+    </w:p>
+    <w:p>
+      <w:pPr>
+        <w:pStyle w:val="Listenabsatz"/>
+        <w:numPr>
+          <w:ilvl w:val="0"/>
+          <w:numId w:val="1"/>
+        </w:numPr>
+      </w:pPr>
+      <w:proofErr w:type="spellStart"/>
+      <w:r>
+        <w:t>Install</w:t>
+      </w:r>
+      <w:proofErr w:type="spellEnd"/>
+      <w:r>
+        <w:t xml:space="preserve"> Python, </w:t>
+      </w:r>
+      <w:proofErr w:type="spellStart"/>
+      <w:r>
+        <w:t>NodeJS</w:t>
+      </w:r>
+      <w:proofErr w:type="spellEnd"/>
+      <w:r>
+        <w:t xml:space="preserve">, </w:t>
+      </w:r>
+      <w:proofErr w:type="spellStart"/>
+      <w:r>
+        <w:t>VSCode</w:t>
+      </w:r>
+      <w:proofErr w:type="spellEnd"/>
+      <w:r>
+        <w:t xml:space="preserve">, </w:t>
+      </w:r>
+      <w:proofErr w:type="spellStart"/>
+      <w:r>
+        <w:t>PyCharm</w:t>
+      </w:r>
+      <w:proofErr w:type="spellEnd"/>
+      <w:r>
+        <w:t xml:space="preserve">, </w:t>
+      </w:r>
+      <w:proofErr w:type="spellStart"/>
+      <w:r>
+        <w:t>Git</w:t>
+      </w:r>
+      <w:proofErr w:type="spellEnd"/>
+    </w:p>
+    <w:p>
+      <w:pPr>
+        <w:pStyle w:val="Listenabsatz"/>
+        <w:numPr>
+          <w:ilvl w:val="0"/>
+          <w:numId w:val="1"/>
+        </w:numPr>
+        <w:rPr>
+          <w:lang w:val="en-US"/>
+        </w:rPr>
+      </w:pPr>
+      <w:r>
+        <w:rPr>
+          <w:lang w:val="en-US"/>
+        </w:rPr>
+        <w:t>Realize this is way t</w:t>
+      </w:r>
+      <w:r>
+        <w:rPr>
+          <w:lang w:val="en-US"/>
+        </w:rPr>
+        <w:t xml:space="preserve">oo slow and </w:t>
+      </w:r>
+      <w:proofErr w:type="gramStart"/>
+      <w:r>
+        <w:rPr>
+          <w:lang w:val="en-US"/>
+        </w:rPr>
+        <w:t>clunky</w:t>
+      </w:r>
+      <w:proofErr w:type="gramEnd"/>
+    </w:p>
+    <w:p>
+      <w:pPr>
+        <w:pStyle w:val="Listenabsatz"/>
+        <w:numPr>
+          <w:ilvl w:val="0"/>
+          <w:numId w:val="1"/>
+        </w:numPr>
+        <w:rPr>
+          <w:lang w:val="en-US"/>
+        </w:rPr>
+      </w:pPr>
+      <w:r>
+        <w:rPr>
+          <w:lang w:val="en-US"/>
+        </w:rPr>
+        <w:t xml:space="preserve">Decide to use Docker for </w:t>
+      </w:r>
+      <w:proofErr w:type="gramStart"/>
+      <w:r>
+        <w:rPr>
+          <w:lang w:val="en-US"/>
+        </w:rPr>
+        <w:t>deployment</w:t>
+      </w:r>
+      <w:proofErr w:type="gramEnd"/>
+    </w:p>
+    <w:p>
+      <w:pPr>
+        <w:pStyle w:val="Listenabsatz"/>
+        <w:numPr>
+          <w:ilvl w:val="0"/>
+          <w:numId w:val="1"/>
+        </w:numPr>
+        <w:rPr>
+          <w:lang w:val="en-US"/>
+        </w:rPr>
+      </w:pPr>
+      <w:r>
+        <w:rPr>
+          <w:lang w:val="en-US"/>
+        </w:rPr>
+        <w:t xml:space="preserve">Realize I need better Internet to build the </w:t>
+      </w:r>
+      <w:hyperlink r:id="rId5" w:history="1">
+        <w:r>
+          <w:rPr>
+            <w:rStyle w:val="Hyperlink"/>
+            <w:lang w:val="en-US"/>
+          </w:rPr>
+          <w:t>docker images</w:t>
+        </w:r>
+      </w:hyperlink>
+      <w:r>
+        <w:rPr>
+          <w:lang w:val="en-US"/>
+        </w:rPr>
+        <w:t xml:space="preserve"> </w:t>
+      </w:r>
+      <w:r>
+        <w:rPr>
+          <mc:AlternateContent>
+            <mc:Choice Requires="w16se"/>
+            <mc:Fallback>
+              <w:rFonts w:ascii="Segoe UI Emoji" w:eastAsia="Segoe UI Emoji" w:hAnsi="Segoe UI Emoji" w:cs="Segoe UI Emoji"/>
+            </mc:Fallback>
+          </mc:AlternateContent>
+          <w:lang w:val="en-US"/>
+        </w:rPr>
+        <mc:AlternateContent>
+          <mc:Choice Requires="w16se">
+            <w16se:symEx w16se:font="Segoe UI Emoji" w16se:char="2639"/>
+          </mc:Choice>
+          <mc:Fallback>
+            <w:t>☹</w:t>
+          </mc:Fallback>
+        </mc:AlternateContent>
+      </w:r>
+    </w:p>
+    <w:p>
+      <w:pPr>
+        <w:pStyle w:val="Listenabsatz"/>
+        <w:numPr>
+          <w:ilvl w:val="0"/>
+          <w:numId w:val="1"/>
+        </w:numPr>
+        <w:rPr>
+          <w:lang w:val="en-US"/>
+        </w:rPr>
+      </w:pPr>
+      <w:r>
+        <w:rPr>
+          <w:lang w:val="en-US"/>
+        </w:rPr>
+        <w:t>Pause webhosting until I got better internet (hopefully 5</w:t>
+      </w:r>
+      <w:r>
+        <w:rPr>
+          <w:vertAlign w:val="superscript"/>
+          <w:lang w:val="en-US"/>
+        </w:rPr>
+        <w:t>th</w:t>
+      </w:r>
+      <w:r>
+        <w:rPr>
+          <w:lang w:val="en-US"/>
+        </w:rPr>
+        <w:t xml:space="preserve"> of</w:t>
+      </w:r>
+      <w:r>
+        <w:rPr>
+          <w:lang w:val="en-US"/>
+        </w:rPr>
+        <w:t xml:space="preserve"> April)</w:t>
+      </w:r>
     </w:p>
     <w:p>
       <w:pPr>
@@ -719,7 +1039,19 @@
         <w:rPr>
           <w:lang w:val="en-US"/>
         </w:rPr>
-        <w:t xml:space="preserve">Start frontend (Terminal): </w:t>
+        <w:t>Start frontend</w:t>
+      </w:r>
+      <w:r>
+        <w:rPr>
+          <w:lang w:val="en-US"/>
+        </w:rPr>
+        <w:t>:</w:t>
+      </w:r>
+      <w:r>
+        <w:rPr>
+          <w:lang w:val="en-US"/>
+        </w:rPr>
+        <w:t xml:space="preserve"> </w:t>
       </w:r>
       <w:proofErr w:type="spellStart"/>
       <w:r>
@@ -778,7 +1110,19 @@
         <w:rPr>
           <w:lang w:val="en-US"/>
         </w:rPr>
-        <w:t xml:space="preserve">Stop frontend (Terminal): </w:t>
+        <w:t>Stop frontend</w:t>
+      </w:r>
+      <w:r>
+        <w:rPr>
+          <w:lang w:val="en-US"/>
+        </w:rPr>
+        <w:t>:</w:t>
+      </w:r>
+      <w:r>
+        <w:rPr>
+          <w:lang w:val="en-US"/>
+        </w:rPr>
+        <w:t xml:space="preserve"> </w:t>
       </w:r>
       <w:proofErr w:type="spellStart"/>
       <w:r>
@@ -844,7 +1188,7 @@
         </w:rPr>
         <w:t xml:space="preserve"> (with example URL): </w:t>
       </w:r>
-      <w:hyperlink r:id="rId5" w:history="1">
+      <w:hyperlink r:id="rId6" w:history="1">
         <w:r>
           <w:rPr>
             <w:rStyle w:val="Hyperlink"/>
@@ -883,6 +1227,119 @@
 <file path=word/numbering.xml><?xml version="1.0" encoding="utf-8"?>
 <w:numbering xmlns:wpc="http://schemas.microsoft.com/office/word/2010/wordprocessingCanvas" xmlns:cx="http://schemas.microsoft.com/office/drawing/2014/chartex" xmlns:cx1="http://schemas.microsoft.com/office/drawing/2015/9/8/chartex" xmlns:cx2="http://schemas.microsoft.com/office/drawing/2015/10/21/chartex" xmlns:cx3="http://schemas.microsoft.com/office/drawing/2016/5/9/chartex" xmlns:cx4="http://schemas.microsoft.com/office/drawing/2016/5/10/chartex" xmlns:cx5="http://schemas.microsoft.com/office/drawing/2016/5/11/chartex" xmlns:cx6="http://schemas.microsoft.com/office/drawing/2016/5/12/chartex" xmlns:cx7="http://schemas.microsoft.com/office/drawing/2016/5/13/chartex" xmlns:cx8="http://schemas.microsoft.com/office/drawing/2016/5/14/chartex" xmlns:mc="http://schemas.openxmlformats.org/markup-compatibility/2006" xmlns:aink="http://schemas.microsoft.com/office/drawing/2016/ink" xmlns:am3d="http://schemas.microsoft.com/office/drawing/2017/model3d" xmlns:o="urn:schemas-microsoft-com:office:office" xmlns:oel="http://schemas.microsoft.com/office/2019/extlst" xmlns:r="http://schemas.openxmlformats.org/officeDocument/2006/relationships" xmlns:m="http://schemas.openxmlformats.org/officeDocument/2006/math" xmlns:v="urn:schemas-microsoft-com:vml" xmlns:wp14="http://schemas.microsoft.com/office/word/2010/wordprocessingDrawing" xmlns:wp="http://schemas.openxmlformats.org/drawingml/2006/wordprocessingDrawing" xmlns:w10="urn:schemas-microsoft-com:office:word" xmlns:w="http://schemas.openxmlformats.org/wordprocessingml/2006/main" xmlns:w14="http://schemas.microsoft.com/office/word/2010/wordml" xmlns:w15="http://schemas.microsoft.com/office/word/2012/wordml" xmlns:w16cex="http://schemas.microsoft.com/office/word/2018/wordml/cex" xmlns:w16cid="http://schemas.microsoft.com/office/word/2016/wordml/cid" xmlns:w16="http://schemas.microsoft.com/office/word/2018/wordml" xmlns:w16sdtdh="http://schemas.microsoft.com/office/word/2020/wordml/sdtdatahash" xmlns:w16se="http://schemas.microsoft.com/office/word/2015/wordml/symex" xmlns:wpg="http://schemas.microsoft.com/office/word/2010/wordprocessingGroup" xmlns:wpi="http://schemas.microsoft.com/office/word/2010/wordprocessingInk" xmlns:wne="http://schemas.microsoft.com/office/word/2006/wordml" xmlns:wps="http://schemas.microsoft.com/office/word/2010/wordprocessingShape" mc:Ignorable="w14 w15 w16se w16cid w16 w16cex w16sdtdh wp14">
   <w:abstractNum w:abstractNumId="0" w15:restartNumberingAfterBreak="0">
+    <w:nsid w:val="2A0403D5"/>
+    <w:multiLevelType w:val="hybridMultilevel"/>
+    <w:tmpl w:val="5544A1C4"/>
+    <w:lvl w:ilvl="0" w:tplc="04070001">
+      <w:start w:val="1"/>
+      <w:numFmt w:val="bullet"/>
+      <w:lvlText w:val=""/>
+      <w:lvlJc w:val="left"/>
+      <w:pPr>
+        <w:ind w:left="720" w:hanging="360"/>
+      </w:pPr>
+      <w:rPr>
+        <w:rFonts w:ascii="Symbol" w:hAnsi="Symbol" w:hint="default"/>
+      </w:rPr>
+    </w:lvl>
+    <w:lvl w:ilvl="1" w:tplc="04070003" w:tentative="1">
+      <w:start w:val="1"/>
+      <w:numFmt w:val="bullet"/>
+      <w:lvlText w:val="o"/>
+      <w:lvlJc w:val="left"/>
+      <w:pPr>
+        <w:ind w:left="1440" w:hanging="360"/>
+      </w:pPr>
+      <w:rPr>
+        <w:rFonts w:ascii="Courier New" w:hAnsi="Courier New" w:cs="Courier New" w:hint="default"/>
+      </w:rPr>
+    </w:lvl>
+    <w:lvl w:ilvl="2" w:tplc="04070005" w:tentative="1">
+      <w:start w:val="1"/>
+      <w:numFmt w:val="bullet"/>
+      <w:lvlText w:val=""/>
+      <w:lvlJc w:val="left"/>
+      <w:pPr>
+        <w:ind w:left="2160" w:hanging="360"/>
+      </w:pPr>
+      <w:rPr>
+        <w:rFonts w:ascii="Wingdings" w:hAnsi="Wingdings" w:hint="default"/>
+      </w:rPr>
+    </w:lvl>
+    <w:lvl w:ilvl="3" w:tplc="04070001" w:tentative="1">
+      <w:start w:val="1"/>
+      <w:numFmt w:val="bullet"/>
+      <w:lvlText w:val=""/>
+      <w:lvlJc w:val="left"/>
+      <w:pPr>
+        <w:ind w:left="2880" w:hanging="360"/>
+      </w:pPr>
+      <w:rPr>
+        <w:rFonts w:ascii="Symbol" w:hAnsi="Symbol" w:hint="default"/>
+      </w:rPr>
+    </w:lvl>
+    <w:lvl w:ilvl="4" w:tplc="04070003" w:tentative="1">
+      <w:start w:val="1"/>
+      <w:numFmt w:val="bullet"/>
+      <w:lvlText w:val="o"/>
+      <w:lvlJc w:val="left"/>
+      <w:pPr>
+        <w:ind w:left="3600" w:hanging="360"/>
+      </w:pPr>
+      <w:rPr>
+        <w:rFonts w:ascii="Courier New" w:hAnsi="Courier New" w:cs="Courier New" w:hint="default"/>
+      </w:rPr>
+    </w:lvl>
+    <w:lvl w:ilvl="5" w:tplc="04070005" w:tentative="1">
+      <w:start w:val="1"/>
+      <w:numFmt w:val="bullet"/>
+      <w:lvlText w:val=""/>
+      <w:lvlJc w:val="left"/>
+      <w:pPr>
+        <w:ind w:left="4320" w:hanging="360"/>
+      </w:pPr>
+      <w:rPr>
+        <w:rFonts w:ascii="Wingdings" w:hAnsi="Wingdings" w:hint="default"/>
+      </w:rPr>
+    </w:lvl>
+    <w:lvl w:ilvl="6" w:tplc="04070001" w:tentative="1">
+      <w:start w:val="1"/>
+      <w:numFmt w:val="bullet"/>
+      <w:lvlText w:val=""/>
+      <w:lvlJc w:val="left"/>
+      <w:pPr>
+        <w:ind w:left="5040" w:hanging="360"/>
+      </w:pPr>
+      <w:rPr>
+        <w:rFonts w:ascii="Symbol" w:hAnsi="Symbol" w:hint="default"/>
+      </w:rPr>
+    </w:lvl>
+    <w:lvl w:ilvl="7" w:tplc="04070003" w:tentative="1">
+      <w:start w:val="1"/>
+      <w:numFmt w:val="bullet"/>
+      <w:lvlText w:val="o"/>
+      <w:lvlJc w:val="left"/>
+      <w:pPr>
+        <w:ind w:left="5760" w:hanging="360"/>
+      </w:pPr>
+      <w:rPr>
+        <w:rFonts w:ascii="Courier New" w:hAnsi="Courier New" w:cs="Courier New" w:hint="default"/>
+      </w:rPr>
+    </w:lvl>
+    <w:lvl w:ilvl="8" w:tplc="04070005" w:tentative="1">
+      <w:start w:val="1"/>
+      <w:numFmt w:val="bullet"/>
+      <w:lvlText w:val=""/>
+      <w:lvlJc w:val="left"/>
+      <w:pPr>
+        <w:ind w:left="6480" w:hanging="360"/>
+      </w:pPr>
+      <w:rPr>
+        <w:rFonts w:ascii="Wingdings" w:hAnsi="Wingdings" w:hint="default"/>
+      </w:rPr>
+    </w:lvl>
+  </w:abstractNum>
+  <w:abstractNum w:abstractNumId="1" w15:restartNumberingAfterBreak="0">
     <w:nsid w:val="5C6D1814"/>
     <w:multiLevelType w:val="hybridMultilevel"/>
     <w:tmpl w:val="646AA364"/>
@@ -995,6 +1452,9 @@
     </w:lvl>
   </w:abstractNum>
   <w:num w:numId="1" w16cid:durableId="1014110279">
+    <w:abstractNumId w:val="1"/>
+  </w:num>
+  <w:num w:numId="2" w16cid:durableId="653949994">
     <w:abstractNumId w:val="0"/>
   </w:num>
 </w:numbering>

</xml_diff>